<commit_message>
chapter 4 & 5
</commit_message>
<xml_diff>
--- a/第二章.docx
+++ b/第二章.docx
@@ -138,6 +138,7 @@
     <w:p>
       <w:pPr>
         <w:numPr>
+          <w:ilvl w:val="0"/>
           <w:numId w:val="0"/>
         </w:numPr>
         <w:jc w:val="both"/>
@@ -229,6 +230,7 @@
       <w:pPr>
         <w:widowControl w:val="0"/>
         <w:numPr>
+          <w:ilvl w:val="0"/>
           <w:numId w:val="0"/>
         </w:numPr>
         <w:jc w:val="both"/>
@@ -244,6 +246,7 @@
       <w:pPr>
         <w:widowControl w:val="0"/>
         <w:numPr>
+          <w:ilvl w:val="0"/>
           <w:numId w:val="0"/>
         </w:numPr>
         <w:jc w:val="both"/>
@@ -296,6 +299,7 @@
       <w:pPr>
         <w:widowControl w:val="0"/>
         <w:numPr>
+          <w:ilvl w:val="0"/>
           <w:numId w:val="0"/>
         </w:numPr>
         <w:jc w:val="both"/>
@@ -395,6 +399,7 @@
     <w:p>
       <w:pPr>
         <w:numPr>
+          <w:ilvl w:val="0"/>
           <w:numId w:val="0"/>
         </w:numPr>
         <w:jc w:val="both"/>
@@ -446,6 +451,7 @@
     <w:p>
       <w:pPr>
         <w:numPr>
+          <w:ilvl w:val="0"/>
           <w:numId w:val="0"/>
         </w:numPr>
         <w:jc w:val="both"/>
@@ -465,6 +471,7 @@
     <w:p>
       <w:pPr>
         <w:numPr>
+          <w:ilvl w:val="0"/>
           <w:numId w:val="0"/>
         </w:numPr>
         <w:jc w:val="both"/>
@@ -546,33 +553,73 @@
         </w:rPr>
         <w:t>。</w:t>
       </w:r>
+    </w:p>
+    <w:p>
+      <w:pPr>
+        <w:numPr>
+          <w:ilvl w:val="0"/>
+          <w:numId w:val="1"/>
+        </w:numPr>
+        <w:ind w:left="0" w:leftChars="0" w:firstLine="0" w:firstLineChars="0"/>
+        <w:jc w:val="both"/>
+        <w:rPr>
+          <w:rFonts w:hint="default" w:ascii="宋体" w:hAnsi="宋体" w:eastAsia="宋体" w:cs="宋体"/>
+          <w:sz w:val="24"/>
+          <w:szCs w:val="24"/>
+          <w:lang w:val="en-US" w:eastAsia="zh-CN"/>
+        </w:rPr>
+      </w:pPr>
+      <w:r>
+        <w:rPr>
+          <w:rFonts w:hint="eastAsia" w:ascii="宋体" w:hAnsi="宋体" w:eastAsia="宋体" w:cs="宋体"/>
+          <w:sz w:val="24"/>
+          <w:szCs w:val="24"/>
+          <w:lang w:val="en-US" w:eastAsia="zh-CN"/>
+        </w:rPr>
+        <w:t>守护进程：Linux daemon是运行于后台常驻内存的一种特殊进程，周期性的执行或者等待trigger执行某个任务，与用户交互断开，独立于控制终端。一个守护进程的父进程是init进程，它是一个孤儿进程，没有控制终端，所以任何输出，无论是向标准输出设备stdout还是标准出错设备stderr的输出都被丢到了/dev/null中。守护进程一般用作服务器进程，如httpd，syslogd等。</w:t>
+      </w:r>
+    </w:p>
+    <w:p>
+      <w:pPr>
+        <w:numPr>
+          <w:numId w:val="0"/>
+        </w:numPr>
+        <w:ind w:leftChars="0"/>
+        <w:jc w:val="both"/>
+        <w:rPr>
+          <w:rFonts w:hint="default" w:ascii="宋体" w:hAnsi="宋体" w:eastAsia="宋体" w:cs="宋体"/>
+          <w:sz w:val="24"/>
+          <w:szCs w:val="24"/>
+          <w:lang w:val="en-US" w:eastAsia="zh-CN"/>
+        </w:rPr>
+      </w:pPr>
+    </w:p>
+    <w:p>
+      <w:pPr>
+        <w:numPr>
+          <w:ilvl w:val="0"/>
+          <w:numId w:val="1"/>
+        </w:numPr>
+        <w:ind w:left="0" w:leftChars="0" w:firstLine="0" w:firstLineChars="0"/>
+        <w:jc w:val="both"/>
+        <w:rPr>
+          <w:rFonts w:hint="default" w:ascii="宋体" w:hAnsi="宋体" w:eastAsia="宋体" w:cs="宋体"/>
+          <w:sz w:val="24"/>
+          <w:szCs w:val="24"/>
+          <w:lang w:val="en-US" w:eastAsia="zh-CN"/>
+        </w:rPr>
+      </w:pPr>
+      <w:r>
+        <w:rPr>
+          <w:rFonts w:hint="eastAsia" w:ascii="宋体" w:hAnsi="宋体" w:eastAsia="宋体" w:cs="宋体"/>
+          <w:sz w:val="24"/>
+          <w:szCs w:val="24"/>
+          <w:lang w:val="en-US" w:eastAsia="zh-CN"/>
+        </w:rPr>
+        <w:t>了解一下/proc文件</w:t>
+      </w:r>
       <w:bookmarkStart w:id="0" w:name="_GoBack"/>
       <w:bookmarkEnd w:id="0"/>
-    </w:p>
-    <w:p>
-      <w:pPr>
-        <w:numPr>
-          <w:ilvl w:val="0"/>
-          <w:numId w:val="1"/>
-        </w:numPr>
-        <w:ind w:left="0" w:leftChars="0" w:firstLine="0" w:firstLineChars="0"/>
-        <w:jc w:val="both"/>
-        <w:rPr>
-          <w:rFonts w:hint="default" w:ascii="宋体" w:hAnsi="宋体" w:eastAsia="宋体" w:cs="宋体"/>
-          <w:sz w:val="24"/>
-          <w:szCs w:val="24"/>
-          <w:lang w:val="en-US" w:eastAsia="zh-CN"/>
-        </w:rPr>
-      </w:pPr>
-      <w:r>
-        <w:rPr>
-          <w:rFonts w:hint="eastAsia" w:ascii="宋体" w:hAnsi="宋体" w:eastAsia="宋体" w:cs="宋体"/>
-          <w:sz w:val="24"/>
-          <w:szCs w:val="24"/>
-          <w:lang w:val="en-US" w:eastAsia="zh-CN"/>
-        </w:rPr>
-        <w:t>守护进程：Linux daemon是运行于后台常驻内存的一种特殊进程，周期性的执行或者等待trigger执行某个任务，与用户交互断开，独立于控制终端。一个守护进程的父进程是init进程，它是一个孤儿进程，没有控制终端，所以任何输出，无论是向标准输出设备stdout还是标准出错设备stderr的输出都被丢到了/dev/null中。守护进程一般用作服务器进程，如httpd，syslogd等。</w:t>
-      </w:r>
     </w:p>
     <w:sectPr>
       <w:pgSz w:w="11906" w:h="16838"/>

</xml_diff>